<commit_message>
:bug: fix issues in pipeline
</commit_message>
<xml_diff>
--- a/Documentation/Pipeline processor.docx
+++ b/Documentation/Pipeline processor.docx
@@ -1,6 +1,6 @@
 
 <file path=word/document.xml><?xml version="1.0" encoding="utf-8"?>
-<w:document xmlns:wpc="http://schemas.microsoft.com/office/word/2010/wordprocessingCanvas" xmlns:cx="http://schemas.microsoft.com/office/drawing/2014/chartex" xmlns:cx1="http://schemas.microsoft.com/office/drawing/2015/9/8/chartex" xmlns:cx2="http://schemas.microsoft.com/office/drawing/2015/10/21/chartex" xmlns:cx3="http://schemas.microsoft.com/office/drawing/2016/5/9/chartex" xmlns:cx4="http://schemas.microsoft.com/office/drawing/2016/5/10/chartex" xmlns:cx5="http://schemas.microsoft.com/office/drawing/2016/5/11/chartex" xmlns:cx6="http://schemas.microsoft.com/office/drawing/2016/5/12/chartex" xmlns:cx7="http://schemas.microsoft.com/office/drawing/2016/5/13/chartex" xmlns:cx8="http://schemas.microsoft.com/office/drawing/2016/5/14/chartex" xmlns:mc="http://schemas.openxmlformats.org/markup-compatibility/2006" xmlns:aink="http://schemas.microsoft.com/office/drawing/2016/ink" xmlns:am3d="http://schemas.microsoft.com/office/drawing/2017/model3d" xmlns:o="urn:schemas-microsoft-com:office:office" xmlns:oel="http://schemas.microsoft.com/office/2019/extlst" xmlns:r="http://schemas.openxmlformats.org/officeDocument/2006/relationships" xmlns:m="http://schemas.openxmlformats.org/officeDocument/2006/math" xmlns:v="urn:schemas-microsoft-com:vml" xmlns:wp14="http://schemas.microsoft.com/office/word/2010/wordprocessingDrawing" xmlns:wp="http://schemas.openxmlformats.org/drawingml/2006/wordprocessingDrawing" xmlns:w10="urn:schemas-microsoft-com:office:word" xmlns:w="http://schemas.openxmlformats.org/wordprocessingml/2006/main" xmlns:w14="http://schemas.microsoft.com/office/word/2010/wordml" xmlns:w15="http://schemas.microsoft.com/office/word/2012/wordml" xmlns:w16cex="http://schemas.microsoft.com/office/word/2018/wordml/cex" xmlns:w16cid="http://schemas.microsoft.com/office/word/2016/wordml/cid" xmlns:w16="http://schemas.microsoft.com/office/word/2018/wordml" xmlns:w16du="http://schemas.microsoft.com/office/word/2023/wordml/word16du" xmlns:w16sdtdh="http://schemas.microsoft.com/office/word/2020/wordml/sdtdatahash" xmlns:w16se="http://schemas.microsoft.com/office/word/2015/wordml/symex" xmlns:wpg="http://schemas.microsoft.com/office/word/2010/wordprocessingGroup" xmlns:wpi="http://schemas.microsoft.com/office/word/2010/wordprocessingInk" xmlns:wne="http://schemas.microsoft.com/office/word/2006/wordml" xmlns:wps="http://schemas.microsoft.com/office/word/2010/wordprocessingShape" mc:Ignorable="w14 w15 w16se w16cid w16 w16cex w16sdtdh w16du wp14">
+<w:document xmlns:wpc="http://schemas.microsoft.com/office/word/2010/wordprocessingCanvas" xmlns:cx="http://schemas.microsoft.com/office/drawing/2014/chartex" xmlns:cx1="http://schemas.microsoft.com/office/drawing/2015/9/8/chartex" xmlns:cx2="http://schemas.microsoft.com/office/drawing/2015/10/21/chartex" xmlns:cx3="http://schemas.microsoft.com/office/drawing/2016/5/9/chartex" xmlns:cx4="http://schemas.microsoft.com/office/drawing/2016/5/10/chartex" xmlns:cx5="http://schemas.microsoft.com/office/drawing/2016/5/11/chartex" xmlns:cx6="http://schemas.microsoft.com/office/drawing/2016/5/12/chartex" xmlns:cx7="http://schemas.microsoft.com/office/drawing/2016/5/13/chartex" xmlns:cx8="http://schemas.microsoft.com/office/drawing/2016/5/14/chartex" xmlns:mc="http://schemas.openxmlformats.org/markup-compatibility/2006" xmlns:aink="http://schemas.microsoft.com/office/drawing/2016/ink" xmlns:am3d="http://schemas.microsoft.com/office/drawing/2017/model3d" xmlns:o="urn:schemas-microsoft-com:office:office" xmlns:oel="http://schemas.microsoft.com/office/2019/extlst" xmlns:r="http://schemas.openxmlformats.org/officeDocument/2006/relationships" xmlns:m="http://schemas.openxmlformats.org/officeDocument/2006/math" xmlns:v="urn:schemas-microsoft-com:vml" xmlns:wp14="http://schemas.microsoft.com/office/word/2010/wordprocessingDrawing" xmlns:wp="http://schemas.openxmlformats.org/drawingml/2006/wordprocessingDrawing" xmlns:w10="urn:schemas-microsoft-com:office:word" xmlns:w="http://schemas.openxmlformats.org/wordprocessingml/2006/main" xmlns:w14="http://schemas.microsoft.com/office/word/2010/wordml" xmlns:w15="http://schemas.microsoft.com/office/word/2012/wordml" xmlns:w16cex="http://schemas.microsoft.com/office/word/2018/wordml/cex" xmlns:w16cid="http://schemas.microsoft.com/office/word/2016/wordml/cid" xmlns:w16="http://schemas.microsoft.com/office/word/2018/wordml" xmlns:w16du="http://schemas.microsoft.com/office/word/2023/wordml/word16du" xmlns:w16sdtdh="http://schemas.microsoft.com/office/word/2020/wordml/sdtdatahash" xmlns:w16sdtfl="http://schemas.microsoft.com/office/word/2024/wordml/sdtformatlock" xmlns:w16se="http://schemas.microsoft.com/office/word/2015/wordml/symex" xmlns:wpg="http://schemas.microsoft.com/office/word/2010/wordprocessingGroup" xmlns:wpi="http://schemas.microsoft.com/office/word/2010/wordprocessingInk" xmlns:wne="http://schemas.microsoft.com/office/word/2006/wordml" xmlns:wps="http://schemas.microsoft.com/office/word/2010/wordprocessingShape" mc:Ignorable="w14 w15 w16se w16cid w16 w16cex w16sdtdh w16sdtfl w16du wp14">
   <w:body>
     <w:sdt>
       <w:sdtPr>
@@ -894,8 +894,13 @@
             <w:tcW w:w="1506" w:type="dxa"/>
           </w:tcPr>
           <w:p>
-            <w:r>
-              <w:t>Rdst(3bits)</w:t>
+            <w:proofErr w:type="spellStart"/>
+            <w:r>
+              <w:t>Rdst</w:t>
+            </w:r>
+            <w:proofErr w:type="spellEnd"/>
+            <w:r>
+              <w:t>(3bits)</w:t>
             </w:r>
           </w:p>
         </w:tc>
@@ -924,8 +929,13 @@
             <w:tcW w:w="2520" w:type="dxa"/>
           </w:tcPr>
           <w:p>
-            <w:r>
-              <w:t>Immed(16bits)</w:t>
+            <w:proofErr w:type="spellStart"/>
+            <w:r>
+              <w:t>Immed</w:t>
+            </w:r>
+            <w:proofErr w:type="spellEnd"/>
+            <w:r>
+              <w:t>(16bits)</w:t>
             </w:r>
           </w:p>
         </w:tc>
@@ -1075,7 +1085,15 @@
           </w:tcPr>
           <w:p>
             <w:r>
-              <w:t>MOV Rdst, Rsrc2</w:t>
+              <w:t xml:space="preserve">MOV </w:t>
+            </w:r>
+            <w:proofErr w:type="spellStart"/>
+            <w:r>
+              <w:t>Rdst</w:t>
+            </w:r>
+            <w:proofErr w:type="spellEnd"/>
+            <w:r>
+              <w:t>, Rsrc2</w:t>
             </w:r>
           </w:p>
         </w:tc>
@@ -1144,7 +1162,15 @@
           </w:tcPr>
           <w:p>
             <w:r>
-              <w:t>NOT Rdst, Rsrc1</w:t>
+              <w:t xml:space="preserve">NOT </w:t>
+            </w:r>
+            <w:proofErr w:type="spellStart"/>
+            <w:r>
+              <w:t>Rdst</w:t>
+            </w:r>
+            <w:proofErr w:type="spellEnd"/>
+            <w:r>
+              <w:t>, Rsrc1</w:t>
             </w:r>
           </w:p>
         </w:tc>
@@ -1213,7 +1239,15 @@
           </w:tcPr>
           <w:p>
             <w:r>
-              <w:t>AND Rdst, Rsrc1, Rsrc2</w:t>
+              <w:t xml:space="preserve">AND </w:t>
+            </w:r>
+            <w:proofErr w:type="spellStart"/>
+            <w:r>
+              <w:t>Rdst</w:t>
+            </w:r>
+            <w:proofErr w:type="spellEnd"/>
+            <w:r>
+              <w:t>, Rsrc1, Rsrc2</w:t>
             </w:r>
           </w:p>
         </w:tc>
@@ -1282,7 +1316,15 @@
           </w:tcPr>
           <w:p>
             <w:r>
-              <w:t>INC Rdst, Rsrc1</w:t>
+              <w:t xml:space="preserve">INC </w:t>
+            </w:r>
+            <w:proofErr w:type="spellStart"/>
+            <w:r>
+              <w:t>Rdst</w:t>
+            </w:r>
+            <w:proofErr w:type="spellEnd"/>
+            <w:r>
+              <w:t>, Rsrc1</w:t>
             </w:r>
           </w:p>
         </w:tc>
@@ -1351,7 +1393,15 @@
           </w:tcPr>
           <w:p>
             <w:r>
-              <w:t>ADD Rdst, Rsrc1, Rsrc2</w:t>
+              <w:t xml:space="preserve">ADD </w:t>
+            </w:r>
+            <w:proofErr w:type="spellStart"/>
+            <w:r>
+              <w:t>Rdst</w:t>
+            </w:r>
+            <w:proofErr w:type="spellEnd"/>
+            <w:r>
+              <w:t>, Rsrc1, Rsrc2</w:t>
             </w:r>
           </w:p>
         </w:tc>
@@ -1420,7 +1470,15 @@
           </w:tcPr>
           <w:p>
             <w:r>
-              <w:t>SUB Rdst, Rsrc1, Rsrc2</w:t>
+              <w:t xml:space="preserve">SUB </w:t>
+            </w:r>
+            <w:proofErr w:type="spellStart"/>
+            <w:r>
+              <w:t>Rdst</w:t>
+            </w:r>
+            <w:proofErr w:type="spellEnd"/>
+            <w:r>
+              <w:t>, Rsrc1, Rsrc2</w:t>
             </w:r>
           </w:p>
         </w:tc>
@@ -1489,8 +1547,21 @@
           </w:tcPr>
           <w:p>
             <w:r>
-              <w:t>IADD Rdst, Rsrc1, Imm</w:t>
-            </w:r>
+              <w:t xml:space="preserve">IADD </w:t>
+            </w:r>
+            <w:proofErr w:type="spellStart"/>
+            <w:r>
+              <w:t>Rdst</w:t>
+            </w:r>
+            <w:proofErr w:type="spellEnd"/>
+            <w:r>
+              <w:t xml:space="preserve">, Rsrc1, </w:t>
+            </w:r>
+            <w:proofErr w:type="spellStart"/>
+            <w:r>
+              <w:t>Imm</w:t>
+            </w:r>
+            <w:proofErr w:type="spellEnd"/>
           </w:p>
         </w:tc>
         <w:tc>
@@ -1558,7 +1629,23 @@
           </w:tcPr>
           <w:p>
             <w:r>
-              <w:t>LDD Rdst, offset(Rsrc1)</w:t>
+              <w:t xml:space="preserve">LDD </w:t>
+            </w:r>
+            <w:proofErr w:type="spellStart"/>
+            <w:r>
+              <w:t>Rdst</w:t>
+            </w:r>
+            <w:proofErr w:type="spellEnd"/>
+            <w:r>
+              <w:t xml:space="preserve">, </w:t>
+            </w:r>
+            <w:proofErr w:type="gramStart"/>
+            <w:r>
+              <w:t>offset(</w:t>
+            </w:r>
+            <w:proofErr w:type="gramEnd"/>
+            <w:r>
+              <w:t>Rsrc1)</w:t>
             </w:r>
           </w:p>
         </w:tc>
@@ -1627,18 +1714,29 @@
           </w:tcPr>
           <w:p>
             <w:r>
-              <w:t>STD Rsrc</w:t>
-            </w:r>
-            <w:r>
-              <w:rPr>
-                <w:rFonts w:hint="cs"/>
-                <w:rtl/>
-              </w:rPr>
-              <w:t>2</w:t>
-            </w:r>
-            <w:r>
-              <w:t>, offset(Rsrc</w:t>
-            </w:r>
+              <w:t xml:space="preserve">STD </w:t>
+            </w:r>
+            <w:proofErr w:type="spellStart"/>
+            <w:r>
+              <w:t>R</w:t>
+            </w:r>
+            <w:r>
+              <w:t>dst</w:t>
+            </w:r>
+            <w:proofErr w:type="spellEnd"/>
+            <w:r>
+              <w:t xml:space="preserve">, </w:t>
+            </w:r>
+            <w:proofErr w:type="gramStart"/>
+            <w:r>
+              <w:t>offset(</w:t>
+            </w:r>
+            <w:proofErr w:type="spellStart"/>
+            <w:proofErr w:type="gramEnd"/>
+            <w:r>
+              <w:t>Rsrc</w:t>
+            </w:r>
+            <w:proofErr w:type="spellEnd"/>
             <w:r>
               <w:rPr>
                 <w:rFonts w:hint="cs"/>
@@ -1716,8 +1814,21 @@
           </w:tcPr>
           <w:p>
             <w:r>
-              <w:t>LDM Rdst, Imm</w:t>
-            </w:r>
+              <w:t xml:space="preserve">LDM </w:t>
+            </w:r>
+            <w:proofErr w:type="spellStart"/>
+            <w:r>
+              <w:t>Rdst</w:t>
+            </w:r>
+            <w:proofErr w:type="spellEnd"/>
+            <w:r>
+              <w:t xml:space="preserve">, </w:t>
+            </w:r>
+            <w:proofErr w:type="spellStart"/>
+            <w:r>
+              <w:t>Imm</w:t>
+            </w:r>
+            <w:proofErr w:type="spellEnd"/>
           </w:p>
         </w:tc>
         <w:tc>
@@ -1854,8 +1965,13 @@
           </w:tcPr>
           <w:p>
             <w:r>
-              <w:t>POP Rdst</w:t>
-            </w:r>
+              <w:t xml:space="preserve">POP </w:t>
+            </w:r>
+            <w:proofErr w:type="spellStart"/>
+            <w:r>
+              <w:t>Rdst</w:t>
+            </w:r>
+            <w:proofErr w:type="spellEnd"/>
           </w:p>
         </w:tc>
         <w:tc>
@@ -2136,8 +2252,13 @@
           </w:tcPr>
           <w:p>
             <w:r>
-              <w:t>IN Rdst</w:t>
-            </w:r>
+              <w:t xml:space="preserve">IN </w:t>
+            </w:r>
+            <w:proofErr w:type="spellStart"/>
+            <w:r>
+              <w:t>Rdst</w:t>
+            </w:r>
+            <w:proofErr w:type="spellEnd"/>
           </w:p>
         </w:tc>
         <w:tc>
@@ -2274,8 +2395,13 @@
           </w:tcPr>
           <w:p>
             <w:r>
-              <w:t>JZ Rsrc</w:t>
-            </w:r>
+              <w:t xml:space="preserve">JZ </w:t>
+            </w:r>
+            <w:proofErr w:type="spellStart"/>
+            <w:r>
+              <w:t>Rsrc</w:t>
+            </w:r>
+            <w:proofErr w:type="spellEnd"/>
             <w:r>
               <w:rPr>
                 <w:rFonts w:hint="cs"/>
@@ -2350,8 +2476,13 @@
           </w:tcPr>
           <w:p>
             <w:r>
-              <w:t>JN Rsrc</w:t>
-            </w:r>
+              <w:t xml:space="preserve">JN </w:t>
+            </w:r>
+            <w:proofErr w:type="spellStart"/>
+            <w:r>
+              <w:t>Rsrc</w:t>
+            </w:r>
+            <w:proofErr w:type="spellEnd"/>
             <w:r>
               <w:rPr>
                 <w:rFonts w:hint="cs"/>
@@ -2426,8 +2557,13 @@
           </w:tcPr>
           <w:p>
             <w:r>
-              <w:t>JC Rsrc</w:t>
-            </w:r>
+              <w:t xml:space="preserve">JC </w:t>
+            </w:r>
+            <w:proofErr w:type="spellStart"/>
+            <w:r>
+              <w:t>Rsrc</w:t>
+            </w:r>
+            <w:proofErr w:type="spellEnd"/>
             <w:r>
               <w:rPr>
                 <w:rFonts w:hint="cs"/>
@@ -2502,8 +2638,13 @@
           </w:tcPr>
           <w:p>
             <w:r>
-              <w:t>JMP Rsrc</w:t>
-            </w:r>
+              <w:t xml:space="preserve">JMP </w:t>
+            </w:r>
+            <w:proofErr w:type="spellStart"/>
+            <w:r>
+              <w:t>Rsrc</w:t>
+            </w:r>
+            <w:proofErr w:type="spellEnd"/>
             <w:r>
               <w:rPr>
                 <w:rFonts w:hint="cs"/>
@@ -2962,8 +3103,13 @@
             <w:tcW w:w="3116" w:type="dxa"/>
           </w:tcPr>
           <w:p>
-            <w:r>
-              <w:t>Execute/Memory</w:t>
+            <w:proofErr w:type="gramStart"/>
+            <w:r>
+              <w:t>Execute</w:t>
+            </w:r>
+            <w:proofErr w:type="gramEnd"/>
+            <w:r>
+              <w:t>/Memory</w:t>
             </w:r>
           </w:p>
         </w:tc>
@@ -3087,7 +3233,23 @@
           <w:sz w:val="28"/>
           <w:szCs w:val="28"/>
         </w:rPr>
-        <w:t>We have a full forwarding unit that forwards data from Execute to Execute stage or from Memory to Execute stage</w:t>
+        <w:t xml:space="preserve">We have a full forwarding unit that forwards data from </w:t>
+      </w:r>
+      <w:proofErr w:type="gramStart"/>
+      <w:r>
+        <w:rPr>
+          <w:sz w:val="28"/>
+          <w:szCs w:val="28"/>
+        </w:rPr>
+        <w:t>Execute to Execute</w:t>
+      </w:r>
+      <w:proofErr w:type="gramEnd"/>
+      <w:r>
+        <w:rPr>
+          <w:sz w:val="28"/>
+          <w:szCs w:val="28"/>
+        </w:rPr>
+        <w:t xml:space="preserve"> stage or from Memory to Execute stage</w:t>
       </w:r>
     </w:p>
     <w:p>
@@ -3123,7 +3285,7 @@
 </file>
 
 <file path=word/endnotes.xml><?xml version="1.0" encoding="utf-8"?>
-<w:endnotes xmlns:wpc="http://schemas.microsoft.com/office/word/2010/wordprocessingCanvas" xmlns:cx="http://schemas.microsoft.com/office/drawing/2014/chartex" xmlns:cx1="http://schemas.microsoft.com/office/drawing/2015/9/8/chartex" xmlns:cx2="http://schemas.microsoft.com/office/drawing/2015/10/21/chartex" xmlns:cx3="http://schemas.microsoft.com/office/drawing/2016/5/9/chartex" xmlns:cx4="http://schemas.microsoft.com/office/drawing/2016/5/10/chartex" xmlns:cx5="http://schemas.microsoft.com/office/drawing/2016/5/11/chartex" xmlns:cx6="http://schemas.microsoft.com/office/drawing/2016/5/12/chartex" xmlns:cx7="http://schemas.microsoft.com/office/drawing/2016/5/13/chartex" xmlns:cx8="http://schemas.microsoft.com/office/drawing/2016/5/14/chartex" xmlns:mc="http://schemas.openxmlformats.org/markup-compatibility/2006" xmlns:aink="http://schemas.microsoft.com/office/drawing/2016/ink" xmlns:am3d="http://schemas.microsoft.com/office/drawing/2017/model3d" xmlns:o="urn:schemas-microsoft-com:office:office" xmlns:oel="http://schemas.microsoft.com/office/2019/extlst" xmlns:r="http://schemas.openxmlformats.org/officeDocument/2006/relationships" xmlns:m="http://schemas.openxmlformats.org/officeDocument/2006/math" xmlns:v="urn:schemas-microsoft-com:vml" xmlns:wp14="http://schemas.microsoft.com/office/word/2010/wordprocessingDrawing" xmlns:wp="http://schemas.openxmlformats.org/drawingml/2006/wordprocessingDrawing" xmlns:w10="urn:schemas-microsoft-com:office:word" xmlns:w="http://schemas.openxmlformats.org/wordprocessingml/2006/main" xmlns:w14="http://schemas.microsoft.com/office/word/2010/wordml" xmlns:w15="http://schemas.microsoft.com/office/word/2012/wordml" xmlns:w16cex="http://schemas.microsoft.com/office/word/2018/wordml/cex" xmlns:w16cid="http://schemas.microsoft.com/office/word/2016/wordml/cid" xmlns:w16="http://schemas.microsoft.com/office/word/2018/wordml" xmlns:w16du="http://schemas.microsoft.com/office/word/2023/wordml/word16du" xmlns:w16sdtdh="http://schemas.microsoft.com/office/word/2020/wordml/sdtdatahash" xmlns:w16se="http://schemas.microsoft.com/office/word/2015/wordml/symex" xmlns:wpg="http://schemas.microsoft.com/office/word/2010/wordprocessingGroup" xmlns:wpi="http://schemas.microsoft.com/office/word/2010/wordprocessingInk" xmlns:wne="http://schemas.microsoft.com/office/word/2006/wordml" xmlns:wps="http://schemas.microsoft.com/office/word/2010/wordprocessingShape" mc:Ignorable="w14 w15 w16se w16cid w16 w16cex w16sdtdh w16du wp14">
+<w:endnotes xmlns:wpc="http://schemas.microsoft.com/office/word/2010/wordprocessingCanvas" xmlns:cx="http://schemas.microsoft.com/office/drawing/2014/chartex" xmlns:cx1="http://schemas.microsoft.com/office/drawing/2015/9/8/chartex" xmlns:cx2="http://schemas.microsoft.com/office/drawing/2015/10/21/chartex" xmlns:cx3="http://schemas.microsoft.com/office/drawing/2016/5/9/chartex" xmlns:cx4="http://schemas.microsoft.com/office/drawing/2016/5/10/chartex" xmlns:cx5="http://schemas.microsoft.com/office/drawing/2016/5/11/chartex" xmlns:cx6="http://schemas.microsoft.com/office/drawing/2016/5/12/chartex" xmlns:cx7="http://schemas.microsoft.com/office/drawing/2016/5/13/chartex" xmlns:cx8="http://schemas.microsoft.com/office/drawing/2016/5/14/chartex" xmlns:mc="http://schemas.openxmlformats.org/markup-compatibility/2006" xmlns:aink="http://schemas.microsoft.com/office/drawing/2016/ink" xmlns:am3d="http://schemas.microsoft.com/office/drawing/2017/model3d" xmlns:o="urn:schemas-microsoft-com:office:office" xmlns:oel="http://schemas.microsoft.com/office/2019/extlst" xmlns:r="http://schemas.openxmlformats.org/officeDocument/2006/relationships" xmlns:m="http://schemas.openxmlformats.org/officeDocument/2006/math" xmlns:v="urn:schemas-microsoft-com:vml" xmlns:wp14="http://schemas.microsoft.com/office/word/2010/wordprocessingDrawing" xmlns:wp="http://schemas.openxmlformats.org/drawingml/2006/wordprocessingDrawing" xmlns:w10="urn:schemas-microsoft-com:office:word" xmlns:w="http://schemas.openxmlformats.org/wordprocessingml/2006/main" xmlns:w14="http://schemas.microsoft.com/office/word/2010/wordml" xmlns:w15="http://schemas.microsoft.com/office/word/2012/wordml" xmlns:w16cex="http://schemas.microsoft.com/office/word/2018/wordml/cex" xmlns:w16cid="http://schemas.microsoft.com/office/word/2016/wordml/cid" xmlns:w16="http://schemas.microsoft.com/office/word/2018/wordml" xmlns:w16du="http://schemas.microsoft.com/office/word/2023/wordml/word16du" xmlns:w16sdtdh="http://schemas.microsoft.com/office/word/2020/wordml/sdtdatahash" xmlns:w16sdtfl="http://schemas.microsoft.com/office/word/2024/wordml/sdtformatlock" xmlns:w16se="http://schemas.microsoft.com/office/word/2015/wordml/symex" xmlns:wpg="http://schemas.microsoft.com/office/word/2010/wordprocessingGroup" xmlns:wpi="http://schemas.microsoft.com/office/word/2010/wordprocessingInk" xmlns:wne="http://schemas.microsoft.com/office/word/2006/wordml" xmlns:wps="http://schemas.microsoft.com/office/word/2010/wordprocessingShape" mc:Ignorable="w14 w15 w16se w16cid w16 w16cex w16sdtdh w16sdtfl w16du wp14">
   <w:endnote w:type="separator" w:id="-1">
     <w:p>
       <w:pPr>
@@ -3148,7 +3310,7 @@
 </file>
 
 <file path=word/footnotes.xml><?xml version="1.0" encoding="utf-8"?>
-<w:footnotes xmlns:wpc="http://schemas.microsoft.com/office/word/2010/wordprocessingCanvas" xmlns:cx="http://schemas.microsoft.com/office/drawing/2014/chartex" xmlns:cx1="http://schemas.microsoft.com/office/drawing/2015/9/8/chartex" xmlns:cx2="http://schemas.microsoft.com/office/drawing/2015/10/21/chartex" xmlns:cx3="http://schemas.microsoft.com/office/drawing/2016/5/9/chartex" xmlns:cx4="http://schemas.microsoft.com/office/drawing/2016/5/10/chartex" xmlns:cx5="http://schemas.microsoft.com/office/drawing/2016/5/11/chartex" xmlns:cx6="http://schemas.microsoft.com/office/drawing/2016/5/12/chartex" xmlns:cx7="http://schemas.microsoft.com/office/drawing/2016/5/13/chartex" xmlns:cx8="http://schemas.microsoft.com/office/drawing/2016/5/14/chartex" xmlns:mc="http://schemas.openxmlformats.org/markup-compatibility/2006" xmlns:aink="http://schemas.microsoft.com/office/drawing/2016/ink" xmlns:am3d="http://schemas.microsoft.com/office/drawing/2017/model3d" xmlns:o="urn:schemas-microsoft-com:office:office" xmlns:oel="http://schemas.microsoft.com/office/2019/extlst" xmlns:r="http://schemas.openxmlformats.org/officeDocument/2006/relationships" xmlns:m="http://schemas.openxmlformats.org/officeDocument/2006/math" xmlns:v="urn:schemas-microsoft-com:vml" xmlns:wp14="http://schemas.microsoft.com/office/word/2010/wordprocessingDrawing" xmlns:wp="http://schemas.openxmlformats.org/drawingml/2006/wordprocessingDrawing" xmlns:w10="urn:schemas-microsoft-com:office:word" xmlns:w="http://schemas.openxmlformats.org/wordprocessingml/2006/main" xmlns:w14="http://schemas.microsoft.com/office/word/2010/wordml" xmlns:w15="http://schemas.microsoft.com/office/word/2012/wordml" xmlns:w16cex="http://schemas.microsoft.com/office/word/2018/wordml/cex" xmlns:w16cid="http://schemas.microsoft.com/office/word/2016/wordml/cid" xmlns:w16="http://schemas.microsoft.com/office/word/2018/wordml" xmlns:w16du="http://schemas.microsoft.com/office/word/2023/wordml/word16du" xmlns:w16sdtdh="http://schemas.microsoft.com/office/word/2020/wordml/sdtdatahash" xmlns:w16se="http://schemas.microsoft.com/office/word/2015/wordml/symex" xmlns:wpg="http://schemas.microsoft.com/office/word/2010/wordprocessingGroup" xmlns:wpi="http://schemas.microsoft.com/office/word/2010/wordprocessingInk" xmlns:wne="http://schemas.microsoft.com/office/word/2006/wordml" xmlns:wps="http://schemas.microsoft.com/office/word/2010/wordprocessingShape" mc:Ignorable="w14 w15 w16se w16cid w16 w16cex w16sdtdh w16du wp14">
+<w:footnotes xmlns:wpc="http://schemas.microsoft.com/office/word/2010/wordprocessingCanvas" xmlns:cx="http://schemas.microsoft.com/office/drawing/2014/chartex" xmlns:cx1="http://schemas.microsoft.com/office/drawing/2015/9/8/chartex" xmlns:cx2="http://schemas.microsoft.com/office/drawing/2015/10/21/chartex" xmlns:cx3="http://schemas.microsoft.com/office/drawing/2016/5/9/chartex" xmlns:cx4="http://schemas.microsoft.com/office/drawing/2016/5/10/chartex" xmlns:cx5="http://schemas.microsoft.com/office/drawing/2016/5/11/chartex" xmlns:cx6="http://schemas.microsoft.com/office/drawing/2016/5/12/chartex" xmlns:cx7="http://schemas.microsoft.com/office/drawing/2016/5/13/chartex" xmlns:cx8="http://schemas.microsoft.com/office/drawing/2016/5/14/chartex" xmlns:mc="http://schemas.openxmlformats.org/markup-compatibility/2006" xmlns:aink="http://schemas.microsoft.com/office/drawing/2016/ink" xmlns:am3d="http://schemas.microsoft.com/office/drawing/2017/model3d" xmlns:o="urn:schemas-microsoft-com:office:office" xmlns:oel="http://schemas.microsoft.com/office/2019/extlst" xmlns:r="http://schemas.openxmlformats.org/officeDocument/2006/relationships" xmlns:m="http://schemas.openxmlformats.org/officeDocument/2006/math" xmlns:v="urn:schemas-microsoft-com:vml" xmlns:wp14="http://schemas.microsoft.com/office/word/2010/wordprocessingDrawing" xmlns:wp="http://schemas.openxmlformats.org/drawingml/2006/wordprocessingDrawing" xmlns:w10="urn:schemas-microsoft-com:office:word" xmlns:w="http://schemas.openxmlformats.org/wordprocessingml/2006/main" xmlns:w14="http://schemas.microsoft.com/office/word/2010/wordml" xmlns:w15="http://schemas.microsoft.com/office/word/2012/wordml" xmlns:w16cex="http://schemas.microsoft.com/office/word/2018/wordml/cex" xmlns:w16cid="http://schemas.microsoft.com/office/word/2016/wordml/cid" xmlns:w16="http://schemas.microsoft.com/office/word/2018/wordml" xmlns:w16du="http://schemas.microsoft.com/office/word/2023/wordml/word16du" xmlns:w16sdtdh="http://schemas.microsoft.com/office/word/2020/wordml/sdtdatahash" xmlns:w16sdtfl="http://schemas.microsoft.com/office/word/2024/wordml/sdtformatlock" xmlns:w16se="http://schemas.microsoft.com/office/word/2015/wordml/symex" xmlns:wpg="http://schemas.microsoft.com/office/word/2010/wordprocessingGroup" xmlns:wpi="http://schemas.microsoft.com/office/word/2010/wordprocessingInk" xmlns:wne="http://schemas.microsoft.com/office/word/2006/wordml" xmlns:wps="http://schemas.microsoft.com/office/word/2010/wordprocessingShape" mc:Ignorable="w14 w15 w16se w16cid w16 w16cex w16sdtdh w16sdtfl w16du wp14">
   <w:footnote w:type="separator" w:id="-1">
     <w:p>
       <w:pPr>
@@ -3173,7 +3335,7 @@
 </file>
 
 <file path=word/numbering.xml><?xml version="1.0" encoding="utf-8"?>
-<w:numbering xmlns:wpc="http://schemas.microsoft.com/office/word/2010/wordprocessingCanvas" xmlns:cx="http://schemas.microsoft.com/office/drawing/2014/chartex" xmlns:cx1="http://schemas.microsoft.com/office/drawing/2015/9/8/chartex" xmlns:cx2="http://schemas.microsoft.com/office/drawing/2015/10/21/chartex" xmlns:cx3="http://schemas.microsoft.com/office/drawing/2016/5/9/chartex" xmlns:cx4="http://schemas.microsoft.com/office/drawing/2016/5/10/chartex" xmlns:cx5="http://schemas.microsoft.com/office/drawing/2016/5/11/chartex" xmlns:cx6="http://schemas.microsoft.com/office/drawing/2016/5/12/chartex" xmlns:cx7="http://schemas.microsoft.com/office/drawing/2016/5/13/chartex" xmlns:cx8="http://schemas.microsoft.com/office/drawing/2016/5/14/chartex" xmlns:mc="http://schemas.openxmlformats.org/markup-compatibility/2006" xmlns:aink="http://schemas.microsoft.com/office/drawing/2016/ink" xmlns:am3d="http://schemas.microsoft.com/office/drawing/2017/model3d" xmlns:o="urn:schemas-microsoft-com:office:office" xmlns:oel="http://schemas.microsoft.com/office/2019/extlst" xmlns:r="http://schemas.openxmlformats.org/officeDocument/2006/relationships" xmlns:m="http://schemas.openxmlformats.org/officeDocument/2006/math" xmlns:v="urn:schemas-microsoft-com:vml" xmlns:wp14="http://schemas.microsoft.com/office/word/2010/wordprocessingDrawing" xmlns:wp="http://schemas.openxmlformats.org/drawingml/2006/wordprocessingDrawing" xmlns:w10="urn:schemas-microsoft-com:office:word" xmlns:w="http://schemas.openxmlformats.org/wordprocessingml/2006/main" xmlns:w14="http://schemas.microsoft.com/office/word/2010/wordml" xmlns:w15="http://schemas.microsoft.com/office/word/2012/wordml" xmlns:w16cex="http://schemas.microsoft.com/office/word/2018/wordml/cex" xmlns:w16cid="http://schemas.microsoft.com/office/word/2016/wordml/cid" xmlns:w16="http://schemas.microsoft.com/office/word/2018/wordml" xmlns:w16du="http://schemas.microsoft.com/office/word/2023/wordml/word16du" xmlns:w16sdtdh="http://schemas.microsoft.com/office/word/2020/wordml/sdtdatahash" xmlns:w16se="http://schemas.microsoft.com/office/word/2015/wordml/symex" xmlns:wpg="http://schemas.microsoft.com/office/word/2010/wordprocessingGroup" xmlns:wpi="http://schemas.microsoft.com/office/word/2010/wordprocessingInk" xmlns:wne="http://schemas.microsoft.com/office/word/2006/wordml" xmlns:wps="http://schemas.microsoft.com/office/word/2010/wordprocessingShape" mc:Ignorable="w14 w15 w16se w16cid w16 w16cex w16sdtdh w16du wp14">
+<w:numbering xmlns:wpc="http://schemas.microsoft.com/office/word/2010/wordprocessingCanvas" xmlns:cx="http://schemas.microsoft.com/office/drawing/2014/chartex" xmlns:cx1="http://schemas.microsoft.com/office/drawing/2015/9/8/chartex" xmlns:cx2="http://schemas.microsoft.com/office/drawing/2015/10/21/chartex" xmlns:cx3="http://schemas.microsoft.com/office/drawing/2016/5/9/chartex" xmlns:cx4="http://schemas.microsoft.com/office/drawing/2016/5/10/chartex" xmlns:cx5="http://schemas.microsoft.com/office/drawing/2016/5/11/chartex" xmlns:cx6="http://schemas.microsoft.com/office/drawing/2016/5/12/chartex" xmlns:cx7="http://schemas.microsoft.com/office/drawing/2016/5/13/chartex" xmlns:cx8="http://schemas.microsoft.com/office/drawing/2016/5/14/chartex" xmlns:mc="http://schemas.openxmlformats.org/markup-compatibility/2006" xmlns:aink="http://schemas.microsoft.com/office/drawing/2016/ink" xmlns:am3d="http://schemas.microsoft.com/office/drawing/2017/model3d" xmlns:o="urn:schemas-microsoft-com:office:office" xmlns:oel="http://schemas.microsoft.com/office/2019/extlst" xmlns:r="http://schemas.openxmlformats.org/officeDocument/2006/relationships" xmlns:m="http://schemas.openxmlformats.org/officeDocument/2006/math" xmlns:v="urn:schemas-microsoft-com:vml" xmlns:wp14="http://schemas.microsoft.com/office/word/2010/wordprocessingDrawing" xmlns:wp="http://schemas.openxmlformats.org/drawingml/2006/wordprocessingDrawing" xmlns:w10="urn:schemas-microsoft-com:office:word" xmlns:w="http://schemas.openxmlformats.org/wordprocessingml/2006/main" xmlns:w14="http://schemas.microsoft.com/office/word/2010/wordml" xmlns:w15="http://schemas.microsoft.com/office/word/2012/wordml" xmlns:w16cex="http://schemas.microsoft.com/office/word/2018/wordml/cex" xmlns:w16cid="http://schemas.microsoft.com/office/word/2016/wordml/cid" xmlns:w16="http://schemas.microsoft.com/office/word/2018/wordml" xmlns:w16du="http://schemas.microsoft.com/office/word/2023/wordml/word16du" xmlns:w16sdtdh="http://schemas.microsoft.com/office/word/2020/wordml/sdtdatahash" xmlns:w16sdtfl="http://schemas.microsoft.com/office/word/2024/wordml/sdtformatlock" xmlns:w16se="http://schemas.microsoft.com/office/word/2015/wordml/symex" xmlns:wpg="http://schemas.microsoft.com/office/word/2010/wordprocessingGroup" xmlns:wpi="http://schemas.microsoft.com/office/word/2010/wordprocessingInk" xmlns:wne="http://schemas.microsoft.com/office/word/2006/wordml" xmlns:wps="http://schemas.microsoft.com/office/word/2010/wordprocessingShape" mc:Ignorable="w14 w15 w16se w16cid w16 w16cex w16sdtdh w16sdtfl w16du wp14">
   <w:abstractNum w:abstractNumId="0" w15:restartNumberingAfterBreak="0">
     <w:nsid w:val="00491016"/>
     <w:multiLevelType w:val="hybridMultilevel"/>
@@ -3294,7 +3456,7 @@
 </file>
 
 <file path=word/styles.xml><?xml version="1.0" encoding="utf-8"?>
-<w:styles xmlns:mc="http://schemas.openxmlformats.org/markup-compatibility/2006" xmlns:r="http://schemas.openxmlformats.org/officeDocument/2006/relationships" xmlns:w="http://schemas.openxmlformats.org/wordprocessingml/2006/main" xmlns:w14="http://schemas.microsoft.com/office/word/2010/wordml" xmlns:w15="http://schemas.microsoft.com/office/word/2012/wordml" xmlns:w16cex="http://schemas.microsoft.com/office/word/2018/wordml/cex" xmlns:w16cid="http://schemas.microsoft.com/office/word/2016/wordml/cid" xmlns:w16="http://schemas.microsoft.com/office/word/2018/wordml" xmlns:w16du="http://schemas.microsoft.com/office/word/2023/wordml/word16du" xmlns:w16sdtdh="http://schemas.microsoft.com/office/word/2020/wordml/sdtdatahash" xmlns:w16se="http://schemas.microsoft.com/office/word/2015/wordml/symex" mc:Ignorable="w14 w15 w16se w16cid w16 w16cex w16sdtdh w16du">
+<w:styles xmlns:mc="http://schemas.openxmlformats.org/markup-compatibility/2006" xmlns:r="http://schemas.openxmlformats.org/officeDocument/2006/relationships" xmlns:w="http://schemas.openxmlformats.org/wordprocessingml/2006/main" xmlns:w14="http://schemas.microsoft.com/office/word/2010/wordml" xmlns:w15="http://schemas.microsoft.com/office/word/2012/wordml" xmlns:w16cex="http://schemas.microsoft.com/office/word/2018/wordml/cex" xmlns:w16cid="http://schemas.microsoft.com/office/word/2016/wordml/cid" xmlns:w16="http://schemas.microsoft.com/office/word/2018/wordml" xmlns:w16du="http://schemas.microsoft.com/office/word/2023/wordml/word16du" xmlns:w16sdtdh="http://schemas.microsoft.com/office/word/2020/wordml/sdtdatahash" xmlns:w16sdtfl="http://schemas.microsoft.com/office/word/2024/wordml/sdtformatlock" xmlns:w16se="http://schemas.microsoft.com/office/word/2015/wordml/symex" mc:Ignorable="w14 w15 w16se w16cid w16 w16cex w16sdtdh w16sdtfl w16du">
   <w:docDefaults>
     <w:rPrDefault>
       <w:rPr>
@@ -3940,7 +4102,7 @@
 </file>
 
 <file path=word/glossary/document.xml><?xml version="1.0" encoding="utf-8"?>
-<w:glossaryDocument xmlns:wpc="http://schemas.microsoft.com/office/word/2010/wordprocessingCanvas" xmlns:cx="http://schemas.microsoft.com/office/drawing/2014/chartex" xmlns:cx1="http://schemas.microsoft.com/office/drawing/2015/9/8/chartex" xmlns:cx2="http://schemas.microsoft.com/office/drawing/2015/10/21/chartex" xmlns:cx3="http://schemas.microsoft.com/office/drawing/2016/5/9/chartex" xmlns:cx4="http://schemas.microsoft.com/office/drawing/2016/5/10/chartex" xmlns:cx5="http://schemas.microsoft.com/office/drawing/2016/5/11/chartex" xmlns:cx6="http://schemas.microsoft.com/office/drawing/2016/5/12/chartex" xmlns:cx7="http://schemas.microsoft.com/office/drawing/2016/5/13/chartex" xmlns:cx8="http://schemas.microsoft.com/office/drawing/2016/5/14/chartex" xmlns:mc="http://schemas.openxmlformats.org/markup-compatibility/2006" xmlns:aink="http://schemas.microsoft.com/office/drawing/2016/ink" xmlns:am3d="http://schemas.microsoft.com/office/drawing/2017/model3d" xmlns:o="urn:schemas-microsoft-com:office:office" xmlns:oel="http://schemas.microsoft.com/office/2019/extlst" xmlns:r="http://schemas.openxmlformats.org/officeDocument/2006/relationships" xmlns:m="http://schemas.openxmlformats.org/officeDocument/2006/math" xmlns:v="urn:schemas-microsoft-com:vml" xmlns:wp14="http://schemas.microsoft.com/office/word/2010/wordprocessingDrawing" xmlns:wp="http://schemas.openxmlformats.org/drawingml/2006/wordprocessingDrawing" xmlns:w10="urn:schemas-microsoft-com:office:word" xmlns:w="http://schemas.openxmlformats.org/wordprocessingml/2006/main" xmlns:w14="http://schemas.microsoft.com/office/word/2010/wordml" xmlns:w15="http://schemas.microsoft.com/office/word/2012/wordml" xmlns:w16cex="http://schemas.microsoft.com/office/word/2018/wordml/cex" xmlns:w16cid="http://schemas.microsoft.com/office/word/2016/wordml/cid" xmlns:w16="http://schemas.microsoft.com/office/word/2018/wordml" xmlns:w16du="http://schemas.microsoft.com/office/word/2023/wordml/word16du" xmlns:w16sdtdh="http://schemas.microsoft.com/office/word/2020/wordml/sdtdatahash" xmlns:w16se="http://schemas.microsoft.com/office/word/2015/wordml/symex" xmlns:wpg="http://schemas.microsoft.com/office/word/2010/wordprocessingGroup" xmlns:wpi="http://schemas.microsoft.com/office/word/2010/wordprocessingInk" xmlns:wne="http://schemas.microsoft.com/office/word/2006/wordml" xmlns:wps="http://schemas.microsoft.com/office/word/2010/wordprocessingShape" mc:Ignorable="w14 w15 w16se w16cid w16 w16cex w16sdtdh w16du wp14">
+<w:glossaryDocument xmlns:wpc="http://schemas.microsoft.com/office/word/2010/wordprocessingCanvas" xmlns:cx="http://schemas.microsoft.com/office/drawing/2014/chartex" xmlns:cx1="http://schemas.microsoft.com/office/drawing/2015/9/8/chartex" xmlns:cx2="http://schemas.microsoft.com/office/drawing/2015/10/21/chartex" xmlns:cx3="http://schemas.microsoft.com/office/drawing/2016/5/9/chartex" xmlns:cx4="http://schemas.microsoft.com/office/drawing/2016/5/10/chartex" xmlns:cx5="http://schemas.microsoft.com/office/drawing/2016/5/11/chartex" xmlns:cx6="http://schemas.microsoft.com/office/drawing/2016/5/12/chartex" xmlns:cx7="http://schemas.microsoft.com/office/drawing/2016/5/13/chartex" xmlns:cx8="http://schemas.microsoft.com/office/drawing/2016/5/14/chartex" xmlns:mc="http://schemas.openxmlformats.org/markup-compatibility/2006" xmlns:aink="http://schemas.microsoft.com/office/drawing/2016/ink" xmlns:am3d="http://schemas.microsoft.com/office/drawing/2017/model3d" xmlns:o="urn:schemas-microsoft-com:office:office" xmlns:oel="http://schemas.microsoft.com/office/2019/extlst" xmlns:r="http://schemas.openxmlformats.org/officeDocument/2006/relationships" xmlns:m="http://schemas.openxmlformats.org/officeDocument/2006/math" xmlns:v="urn:schemas-microsoft-com:vml" xmlns:wp14="http://schemas.microsoft.com/office/word/2010/wordprocessingDrawing" xmlns:wp="http://schemas.openxmlformats.org/drawingml/2006/wordprocessingDrawing" xmlns:w10="urn:schemas-microsoft-com:office:word" xmlns:w="http://schemas.openxmlformats.org/wordprocessingml/2006/main" xmlns:w14="http://schemas.microsoft.com/office/word/2010/wordml" xmlns:w15="http://schemas.microsoft.com/office/word/2012/wordml" xmlns:w16cex="http://schemas.microsoft.com/office/word/2018/wordml/cex" xmlns:w16cid="http://schemas.microsoft.com/office/word/2016/wordml/cid" xmlns:w16="http://schemas.microsoft.com/office/word/2018/wordml" xmlns:w16du="http://schemas.microsoft.com/office/word/2023/wordml/word16du" xmlns:w16sdtdh="http://schemas.microsoft.com/office/word/2020/wordml/sdtdatahash" xmlns:w16sdtfl="http://schemas.microsoft.com/office/word/2024/wordml/sdtformatlock" xmlns:w16se="http://schemas.microsoft.com/office/word/2015/wordml/symex" xmlns:wpg="http://schemas.microsoft.com/office/word/2010/wordprocessingGroup" xmlns:wpi="http://schemas.microsoft.com/office/word/2010/wordprocessingInk" xmlns:wne="http://schemas.microsoft.com/office/word/2006/wordml" xmlns:wps="http://schemas.microsoft.com/office/word/2010/wordprocessingShape" mc:Ignorable="w14 w15 w16se w16cid w16 w16cex w16sdtdh w16sdtfl w16du wp14">
   <w:docParts>
     <w:docPart>
       <w:docPartPr>
@@ -4011,7 +4173,7 @@
 </file>
 
 <file path=word/glossary/fontTable.xml><?xml version="1.0" encoding="utf-8"?>
-<w:fonts xmlns:mc="http://schemas.openxmlformats.org/markup-compatibility/2006" xmlns:r="http://schemas.openxmlformats.org/officeDocument/2006/relationships" xmlns:w="http://schemas.openxmlformats.org/wordprocessingml/2006/main" xmlns:w14="http://schemas.microsoft.com/office/word/2010/wordml" xmlns:w15="http://schemas.microsoft.com/office/word/2012/wordml" xmlns:w16cex="http://schemas.microsoft.com/office/word/2018/wordml/cex" xmlns:w16cid="http://schemas.microsoft.com/office/word/2016/wordml/cid" xmlns:w16="http://schemas.microsoft.com/office/word/2018/wordml" xmlns:w16du="http://schemas.microsoft.com/office/word/2023/wordml/word16du" xmlns:w16sdtdh="http://schemas.microsoft.com/office/word/2020/wordml/sdtdatahash" xmlns:w16se="http://schemas.microsoft.com/office/word/2015/wordml/symex" mc:Ignorable="w14 w15 w16se w16cid w16 w16cex w16sdtdh w16du">
+<w:fonts xmlns:mc="http://schemas.openxmlformats.org/markup-compatibility/2006" xmlns:r="http://schemas.openxmlformats.org/officeDocument/2006/relationships" xmlns:w="http://schemas.openxmlformats.org/wordprocessingml/2006/main" xmlns:w14="http://schemas.microsoft.com/office/word/2010/wordml" xmlns:w15="http://schemas.microsoft.com/office/word/2012/wordml" xmlns:w16cex="http://schemas.microsoft.com/office/word/2018/wordml/cex" xmlns:w16cid="http://schemas.microsoft.com/office/word/2016/wordml/cid" xmlns:w16="http://schemas.microsoft.com/office/word/2018/wordml" xmlns:w16du="http://schemas.microsoft.com/office/word/2023/wordml/word16du" xmlns:w16sdtdh="http://schemas.microsoft.com/office/word/2020/wordml/sdtdatahash" xmlns:w16sdtfl="http://schemas.microsoft.com/office/word/2024/wordml/sdtformatlock" xmlns:w16se="http://schemas.microsoft.com/office/word/2015/wordml/symex" mc:Ignorable="w14 w15 w16se w16cid w16 w16cex w16sdtdh w16sdtfl w16du">
   <w:font w:name="Symbol">
     <w:panose1 w:val="05050102010706020507"/>
     <w:charset w:val="02"/>
@@ -4077,7 +4239,7 @@
 </file>
 
 <file path=word/glossary/settings.xml><?xml version="1.0" encoding="utf-8"?>
-<w:settings xmlns:mc="http://schemas.openxmlformats.org/markup-compatibility/2006" xmlns:o="urn:schemas-microsoft-com:office:office" xmlns:r="http://schemas.openxmlformats.org/officeDocument/2006/relationships" xmlns:m="http://schemas.openxmlformats.org/officeDocument/2006/math" xmlns:v="urn:schemas-microsoft-com:vml" xmlns:w10="urn:schemas-microsoft-com:office:word" xmlns:w="http://schemas.openxmlformats.org/wordprocessingml/2006/main" xmlns:w14="http://schemas.microsoft.com/office/word/2010/wordml" xmlns:w15="http://schemas.microsoft.com/office/word/2012/wordml" xmlns:w16cex="http://schemas.microsoft.com/office/word/2018/wordml/cex" xmlns:w16cid="http://schemas.microsoft.com/office/word/2016/wordml/cid" xmlns:w16="http://schemas.microsoft.com/office/word/2018/wordml" xmlns:w16du="http://schemas.microsoft.com/office/word/2023/wordml/word16du" xmlns:w16sdtdh="http://schemas.microsoft.com/office/word/2020/wordml/sdtdatahash" xmlns:w16se="http://schemas.microsoft.com/office/word/2015/wordml/symex" xmlns:sl="http://schemas.openxmlformats.org/schemaLibrary/2006/main" mc:Ignorable="w14 w15 w16se w16cid w16 w16cex w16sdtdh w16du">
+<w:settings xmlns:mc="http://schemas.openxmlformats.org/markup-compatibility/2006" xmlns:o="urn:schemas-microsoft-com:office:office" xmlns:r="http://schemas.openxmlformats.org/officeDocument/2006/relationships" xmlns:m="http://schemas.openxmlformats.org/officeDocument/2006/math" xmlns:v="urn:schemas-microsoft-com:vml" xmlns:w10="urn:schemas-microsoft-com:office:word" xmlns:w="http://schemas.openxmlformats.org/wordprocessingml/2006/main" xmlns:w14="http://schemas.microsoft.com/office/word/2010/wordml" xmlns:w15="http://schemas.microsoft.com/office/word/2012/wordml" xmlns:w16cex="http://schemas.microsoft.com/office/word/2018/wordml/cex" xmlns:w16cid="http://schemas.microsoft.com/office/word/2016/wordml/cid" xmlns:w16="http://schemas.microsoft.com/office/word/2018/wordml" xmlns:w16du="http://schemas.microsoft.com/office/word/2023/wordml/word16du" xmlns:w16sdtdh="http://schemas.microsoft.com/office/word/2020/wordml/sdtdatahash" xmlns:w16sdtfl="http://schemas.microsoft.com/office/word/2024/wordml/sdtformatlock" xmlns:w16se="http://schemas.microsoft.com/office/word/2015/wordml/symex" xmlns:sl="http://schemas.openxmlformats.org/schemaLibrary/2006/main" mc:Ignorable="w14 w15 w16se w16cid w16 w16cex w16sdtdh w16sdtfl w16du">
   <w:view w:val="normal"/>
   <w:defaultTabStop w:val="720"/>
   <w:characterSpacingControl w:val="doNotCompress"/>
@@ -4095,6 +4257,7 @@
     <w:rsid w:val="00152721"/>
     <w:rsid w:val="001575EF"/>
     <w:rsid w:val="001B0500"/>
+    <w:rsid w:val="001D57B4"/>
     <w:rsid w:val="002023CD"/>
     <w:rsid w:val="002266CE"/>
     <w:rsid w:val="002E4DB9"/>
@@ -4103,6 +4266,7 @@
     <w:rsid w:val="00873BB0"/>
     <w:rsid w:val="00A0249E"/>
     <w:rsid w:val="00A32810"/>
+    <w:rsid w:val="00CC30E4"/>
     <w:rsid w:val="00D51B87"/>
     <w:rsid w:val="00EC28C5"/>
     <w:rsid w:val="00F11854"/>
@@ -4130,7 +4294,7 @@
 </file>
 
 <file path=word/glossary/styles.xml><?xml version="1.0" encoding="utf-8"?>
-<w:styles xmlns:mc="http://schemas.openxmlformats.org/markup-compatibility/2006" xmlns:r="http://schemas.openxmlformats.org/officeDocument/2006/relationships" xmlns:w="http://schemas.openxmlformats.org/wordprocessingml/2006/main" xmlns:w14="http://schemas.microsoft.com/office/word/2010/wordml" xmlns:w15="http://schemas.microsoft.com/office/word/2012/wordml" xmlns:w16cex="http://schemas.microsoft.com/office/word/2018/wordml/cex" xmlns:w16cid="http://schemas.microsoft.com/office/word/2016/wordml/cid" xmlns:w16="http://schemas.microsoft.com/office/word/2018/wordml" xmlns:w16du="http://schemas.microsoft.com/office/word/2023/wordml/word16du" xmlns:w16sdtdh="http://schemas.microsoft.com/office/word/2020/wordml/sdtdatahash" xmlns:w16se="http://schemas.microsoft.com/office/word/2015/wordml/symex" mc:Ignorable="w14 w15 w16se w16cid w16 w16cex w16sdtdh w16du">
+<w:styles xmlns:mc="http://schemas.openxmlformats.org/markup-compatibility/2006" xmlns:r="http://schemas.openxmlformats.org/officeDocument/2006/relationships" xmlns:w="http://schemas.openxmlformats.org/wordprocessingml/2006/main" xmlns:w14="http://schemas.microsoft.com/office/word/2010/wordml" xmlns:w15="http://schemas.microsoft.com/office/word/2012/wordml" xmlns:w16cex="http://schemas.microsoft.com/office/word/2018/wordml/cex" xmlns:w16cid="http://schemas.microsoft.com/office/word/2016/wordml/cid" xmlns:w16="http://schemas.microsoft.com/office/word/2018/wordml" xmlns:w16du="http://schemas.microsoft.com/office/word/2023/wordml/word16du" xmlns:w16sdtdh="http://schemas.microsoft.com/office/word/2020/wordml/sdtdatahash" xmlns:w16sdtfl="http://schemas.microsoft.com/office/word/2024/wordml/sdtformatlock" xmlns:w16se="http://schemas.microsoft.com/office/word/2015/wordml/symex" mc:Ignorable="w14 w15 w16se w16cid w16 w16cex w16sdtdh w16sdtfl w16du">
   <w:docDefaults>
     <w:rPrDefault>
       <w:rPr>
@@ -4567,7 +4731,7 @@
 </file>
 
 <file path=word/glossary/webSettings.xml><?xml version="1.0" encoding="utf-8"?>
-<w:webSettings xmlns:mc="http://schemas.openxmlformats.org/markup-compatibility/2006" xmlns:r="http://schemas.openxmlformats.org/officeDocument/2006/relationships" xmlns:w="http://schemas.openxmlformats.org/wordprocessingml/2006/main" xmlns:w14="http://schemas.microsoft.com/office/word/2010/wordml" xmlns:w15="http://schemas.microsoft.com/office/word/2012/wordml" xmlns:w16cex="http://schemas.microsoft.com/office/word/2018/wordml/cex" xmlns:w16cid="http://schemas.microsoft.com/office/word/2016/wordml/cid" xmlns:w16="http://schemas.microsoft.com/office/word/2018/wordml" xmlns:w16du="http://schemas.microsoft.com/office/word/2023/wordml/word16du" xmlns:w16sdtdh="http://schemas.microsoft.com/office/word/2020/wordml/sdtdatahash" xmlns:w16se="http://schemas.microsoft.com/office/word/2015/wordml/symex" mc:Ignorable="w14 w15 w16se w16cid w16 w16cex w16sdtdh w16du">
+<w:webSettings xmlns:mc="http://schemas.openxmlformats.org/markup-compatibility/2006" xmlns:r="http://schemas.openxmlformats.org/officeDocument/2006/relationships" xmlns:w="http://schemas.openxmlformats.org/wordprocessingml/2006/main" xmlns:w14="http://schemas.microsoft.com/office/word/2010/wordml" xmlns:w15="http://schemas.microsoft.com/office/word/2012/wordml" xmlns:w16cex="http://schemas.microsoft.com/office/word/2018/wordml/cex" xmlns:w16cid="http://schemas.microsoft.com/office/word/2016/wordml/cid" xmlns:w16="http://schemas.microsoft.com/office/word/2018/wordml" xmlns:w16du="http://schemas.microsoft.com/office/word/2023/wordml/word16du" xmlns:w16sdtdh="http://schemas.microsoft.com/office/word/2020/wordml/sdtdatahash" xmlns:w16sdtfl="http://schemas.microsoft.com/office/word/2024/wordml/sdtformatlock" xmlns:w16se="http://schemas.microsoft.com/office/word/2015/wordml/symex" mc:Ignorable="w14 w15 w16se w16cid w16 w16cex w16sdtdh w16sdtfl w16du">
   <w:optimizeForBrowser/>
   <w:allowPNG/>
 </w:webSettings>

</xml_diff>